<commit_message>
ni cover sheet signed
</commit_message>
<xml_diff>
--- a/SENG3320_Group_10_Cover_Sheet.docx
+++ b/SENG3320_Group_10_Cover_Sheet.docx
@@ -271,7 +271,7 @@
         <mc:AlternateContent>
           <mc:Choice Requires="wps">
             <w:drawing>
-              <wp:anchor distT="0" distB="0" distL="114300" distR="114300" simplePos="0" relativeHeight="251618816" behindDoc="0" locked="0" layoutInCell="1" allowOverlap="1" wp14:anchorId="362622CA" wp14:editId="701179F9">
+              <wp:anchor distT="0" distB="0" distL="114300" distR="114300" simplePos="0" relativeHeight="251618816" behindDoc="0" locked="0" layoutInCell="1" allowOverlap="1" wp14:anchorId="362622CA" wp14:editId="0A77901B">
                 <wp:simplePos x="0" y="0"/>
                 <wp:positionH relativeFrom="column">
                   <wp:posOffset>1143000</wp:posOffset>
@@ -2455,7 +2455,7 @@
         <mc:AlternateContent>
           <mc:Choice Requires="wps">
             <w:drawing>
-              <wp:anchor distT="0" distB="0" distL="114300" distR="114300" simplePos="0" relativeHeight="251654656" behindDoc="0" locked="0" layoutInCell="1" allowOverlap="1" wp14:anchorId="5EDFCB73" wp14:editId="08A60A33">
+              <wp:anchor distT="0" distB="0" distL="114300" distR="114300" simplePos="0" relativeHeight="251654656" behindDoc="0" locked="0" layoutInCell="1" allowOverlap="1" wp14:anchorId="5EDFCB73" wp14:editId="180C2786">
                 <wp:simplePos x="0" y="0"/>
                 <wp:positionH relativeFrom="column">
                   <wp:posOffset>1905000</wp:posOffset>
@@ -2516,7 +2516,7 @@
           </mc:Choice>
           <mc:Fallback>
             <w:pict>
-              <v:line w14:anchorId="2F50527E" id="Line 168" o:spid="_x0000_s1026" style="position:absolute;flip:y;z-index:251654656;visibility:visible;mso-wrap-style:square;mso-width-percent:0;mso-height-percent:0;mso-wrap-distance-left:9pt;mso-wrap-distance-top:0;mso-wrap-distance-right:9pt;mso-wrap-distance-bottom:0;mso-position-horizontal:absolute;mso-position-horizontal-relative:text;mso-position-vertical:absolute;mso-position-vertical-relative:text;mso-width-percent:0;mso-height-percent:0;mso-width-relative:page;mso-height-relative:page" from="150pt,4.65pt" to="282pt,4.65pt" o:gfxdata="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"/>
+              <v:line w14:anchorId="76C8CE43" id="Line 168" o:spid="_x0000_s1026" style="position:absolute;flip:y;z-index:251654656;visibility:visible;mso-wrap-style:square;mso-width-percent:0;mso-height-percent:0;mso-wrap-distance-left:9pt;mso-wrap-distance-top:0;mso-wrap-distance-right:9pt;mso-wrap-distance-bottom:0;mso-position-horizontal:absolute;mso-position-horizontal-relative:text;mso-position-vertical:absolute;mso-position-vertical-relative:text;mso-width-percent:0;mso-height-percent:0;mso-width-relative:page;mso-height-relative:page" from="150pt,4.65pt" to="282pt,4.65pt" o:gfxdata="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"/>
             </w:pict>
           </mc:Fallback>
         </mc:AlternateContent>
@@ -3616,7 +3616,7 @@
         <mc:AlternateContent>
           <mc:Choice Requires="wps">
             <w:drawing>
-              <wp:anchor distT="0" distB="0" distL="114300" distR="114300" simplePos="0" relativeHeight="251657728" behindDoc="0" locked="0" layoutInCell="1" allowOverlap="1" wp14:anchorId="4297F1BD" wp14:editId="37973AD8">
+              <wp:anchor distT="0" distB="0" distL="114300" distR="114300" simplePos="0" relativeHeight="251657728" behindDoc="0" locked="0" layoutInCell="1" allowOverlap="1" wp14:anchorId="4297F1BD" wp14:editId="63005238">
                 <wp:simplePos x="0" y="0"/>
                 <wp:positionH relativeFrom="column">
                   <wp:posOffset>1905000</wp:posOffset>
@@ -3677,7 +3677,7 @@
           </mc:Choice>
           <mc:Fallback>
             <w:pict>
-              <v:line w14:anchorId="20A2EE09" id="Line 171" o:spid="_x0000_s1026" style="position:absolute;flip:y;z-index:251657728;visibility:visible;mso-wrap-style:square;mso-width-percent:0;mso-height-percent:0;mso-wrap-distance-left:9pt;mso-wrap-distance-top:0;mso-wrap-distance-right:9pt;mso-wrap-distance-bottom:0;mso-position-horizontal:absolute;mso-position-horizontal-relative:text;mso-position-vertical:absolute;mso-position-vertical-relative:text;mso-width-percent:0;mso-height-percent:0;mso-width-relative:page;mso-height-relative:page" from="150pt,.75pt" to="282pt,.75pt" o:gfxdata="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"/>
+              <v:line w14:anchorId="290A6A4D" id="Line 171" o:spid="_x0000_s1026" style="position:absolute;flip:y;z-index:251657728;visibility:visible;mso-wrap-style:square;mso-width-percent:0;mso-height-percent:0;mso-wrap-distance-left:9pt;mso-wrap-distance-top:0;mso-wrap-distance-right:9pt;mso-wrap-distance-bottom:0;mso-position-horizontal:absolute;mso-position-horizontal-relative:text;mso-position-vertical:absolute;mso-position-vertical-relative:text;mso-width-percent:0;mso-height-percent:0;mso-width-relative:page;mso-height-relative:page" from="150pt,.75pt" to="282pt,.75pt" o:gfxdata="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"/>
             </w:pict>
           </mc:Fallback>
         </mc:AlternateContent>
@@ -4740,7 +4740,7 @@
         <mc:AlternateContent>
           <mc:Choice Requires="wps">
             <w:drawing>
-              <wp:anchor distT="0" distB="0" distL="114300" distR="114300" simplePos="0" relativeHeight="251660800" behindDoc="0" locked="0" layoutInCell="1" allowOverlap="1" wp14:anchorId="076A97B9" wp14:editId="1F4B42BD">
+              <wp:anchor distT="0" distB="0" distL="114300" distR="114300" simplePos="0" relativeHeight="251660800" behindDoc="0" locked="0" layoutInCell="1" allowOverlap="1" wp14:anchorId="076A97B9" wp14:editId="67419E45">
                 <wp:simplePos x="0" y="0"/>
                 <wp:positionH relativeFrom="column">
                   <wp:posOffset>1905000</wp:posOffset>
@@ -4801,7 +4801,7 @@
           </mc:Choice>
           <mc:Fallback>
             <w:pict>
-              <v:line w14:anchorId="386911BE" id="Line 174" o:spid="_x0000_s1026" style="position:absolute;flip:y;z-index:251660800;visibility:visible;mso-wrap-style:square;mso-width-percent:0;mso-height-percent:0;mso-wrap-distance-left:9pt;mso-wrap-distance-top:0;mso-wrap-distance-right:9pt;mso-wrap-distance-bottom:0;mso-position-horizontal:absolute;mso-position-horizontal-relative:text;mso-position-vertical:absolute;mso-position-vertical-relative:text;mso-width-percent:0;mso-height-percent:0;mso-width-relative:page;mso-height-relative:page" from="150pt,2pt" to="282pt,2pt" o:gfxdata="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"/>
+              <v:line w14:anchorId="3680FFA4" id="Line 174" o:spid="_x0000_s1026" style="position:absolute;flip:y;z-index:251660800;visibility:visible;mso-wrap-style:square;mso-width-percent:0;mso-height-percent:0;mso-wrap-distance-left:9pt;mso-wrap-distance-top:0;mso-wrap-distance-right:9pt;mso-wrap-distance-bottom:0;mso-position-horizontal:absolute;mso-position-horizontal-relative:text;mso-position-vertical:absolute;mso-position-vertical-relative:text;mso-width-percent:0;mso-height-percent:0;mso-width-relative:page;mso-height-relative:page" from="150pt,2pt" to="282pt,2pt" o:gfxdata="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"/>
             </w:pict>
           </mc:Fallback>
         </mc:AlternateContent>
@@ -4832,7 +4832,7 @@
         <mc:AlternateContent>
           <mc:Choice Requires="wps">
             <w:drawing>
-              <wp:anchor distT="0" distB="0" distL="114300" distR="114300" simplePos="0" relativeHeight="251663872" behindDoc="0" locked="0" layoutInCell="1" allowOverlap="1" wp14:anchorId="254C1EC9" wp14:editId="7445BB7D">
+              <wp:anchor distT="0" distB="0" distL="114300" distR="114300" simplePos="0" relativeHeight="251663872" behindDoc="0" locked="0" layoutInCell="1" allowOverlap="1" wp14:anchorId="254C1EC9" wp14:editId="34F280D5">
                 <wp:simplePos x="0" y="0"/>
                 <wp:positionH relativeFrom="column">
                   <wp:posOffset>1905000</wp:posOffset>
@@ -4893,7 +4893,7 @@
           </mc:Choice>
           <mc:Fallback>
             <w:pict>
-              <v:line w14:anchorId="1AAED95D" id="Line 177" o:spid="_x0000_s1026" style="position:absolute;flip:y;z-index:251663872;visibility:visible;mso-wrap-style:square;mso-width-percent:0;mso-height-percent:0;mso-wrap-distance-left:9pt;mso-wrap-distance-top:0;mso-wrap-distance-right:9pt;mso-wrap-distance-bottom:0;mso-position-horizontal:absolute;mso-position-horizontal-relative:text;mso-position-vertical:absolute;mso-position-vertical-relative:text;mso-width-percent:0;mso-height-percent:0;mso-width-relative:page;mso-height-relative:page" from="150pt,19.8pt" to="282pt,19.8pt" o:gfxdata="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"/>
+              <v:line w14:anchorId="59EA4F9B" id="Line 177" o:spid="_x0000_s1026" style="position:absolute;flip:y;z-index:251663872;visibility:visible;mso-wrap-style:square;mso-width-percent:0;mso-height-percent:0;mso-wrap-distance-left:9pt;mso-wrap-distance-top:0;mso-wrap-distance-right:9pt;mso-wrap-distance-bottom:0;mso-position-horizontal:absolute;mso-position-horizontal-relative:text;mso-position-vertical:absolute;mso-position-vertical-relative:text;mso-width-percent:0;mso-height-percent:0;mso-width-relative:page;mso-height-relative:page" from="150pt,19.8pt" to="282pt,19.8pt" o:gfxdata="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"/>
             </w:pict>
           </mc:Fallback>
         </mc:AlternateContent>
@@ -11982,7 +11982,7 @@
         <mc:AlternateContent>
           <mc:Choice Requires="wpi">
             <w:drawing>
-              <wp:anchor distT="0" distB="0" distL="114300" distR="114300" simplePos="0" relativeHeight="251710976" behindDoc="0" locked="0" layoutInCell="1" allowOverlap="1" wp14:anchorId="6227EDBF" wp14:editId="55644435">
+              <wp:anchor distT="0" distB="0" distL="114300" distR="114300" simplePos="0" relativeHeight="251710976" behindDoc="0" locked="0" layoutInCell="1" allowOverlap="1" wp14:anchorId="6227EDBF" wp14:editId="74ADE247">
                 <wp:simplePos x="0" y="0"/>
                 <wp:positionH relativeFrom="column">
                   <wp:posOffset>1583690</wp:posOffset>
@@ -12013,7 +12013,7 @@
           </mc:Choice>
           <mc:Fallback>
             <w:pict>
-              <v:shapetype w14:anchorId="0074B121" id="_x0000_t75" coordsize="21600,21600" o:spt="75" o:preferrelative="t" path="m@4@5l@4@11@9@11@9@5xe" filled="f" stroked="f">
+              <v:shapetype w14:anchorId="0B06EF4A" id="_x0000_t75" coordsize="21600,21600" o:spt="75" o:preferrelative="t" path="m@4@5l@4@11@9@11@9@5xe" filled="f" stroked="f">
                 <v:stroke joinstyle="miter"/>
                 <v:formulas>
                   <v:f eqn="if lineDrawn pixelLineWidth 0"/>
@@ -12032,7 +12032,7 @@
                 <v:path o:extrusionok="f" gradientshapeok="t" o:connecttype="rect"/>
                 <o:lock v:ext="edit" aspectratio="t"/>
               </v:shapetype>
-              <v:shape id="Ink 102" o:spid="_x0000_s1026" type="#_x0000_t75" style="position:absolute;margin-left:124pt;margin-top:.15pt;width:63.7pt;height:16.5pt;z-index:251710976;visibility:visible;mso-wrap-style:square;mso-wrap-distance-left:9pt;mso-wrap-distance-top:0;mso-wrap-distance-right:9pt;mso-wrap-distance-bottom:0;mso-position-horizontal:absolute;mso-position-horizontal-relative:text;mso-position-vertical:absolute;mso-position-vertical-relative:text" o:gfxdata="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">
+              <v:shape id="Ink 102" o:spid="_x0000_s1026" type="#_x0000_t75" style="position:absolute;margin-left:124pt;margin-top:.15pt;width:63.7pt;height:16.5pt;z-index:251710976;visibility:visible;mso-wrap-style:square;mso-wrap-distance-left:9pt;mso-wrap-distance-top:0;mso-wrap-distance-right:9pt;mso-wrap-distance-bottom:0;mso-position-horizontal:absolute;mso-position-horizontal-relative:text;mso-position-vertical:absolute;mso-position-vertical-relative:text" o:gfxdata="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">
                 <v:imagedata r:id="rId10" o:title=""/>
               </v:shape>
             </w:pict>
@@ -12156,6 +12156,76 @@
           <w:szCs w:val="16"/>
         </w:rPr>
       </w:pPr>
+      <w:r>
+        <w:rPr>
+          <w:rFonts w:ascii="Arial" w:hAnsi="Arial" w:cs="Arial"/>
+          <w:noProof/>
+          <w:sz w:val="16"/>
+          <w:szCs w:val="16"/>
+        </w:rPr>
+        <w:drawing>
+          <wp:anchor distT="0" distB="0" distL="114300" distR="114300" simplePos="0" relativeHeight="251712000" behindDoc="0" locked="0" layoutInCell="1" allowOverlap="1" wp14:anchorId="1CF8D357" wp14:editId="3F534C50">
+            <wp:simplePos x="0" y="0"/>
+            <wp:positionH relativeFrom="column">
+              <wp:posOffset>1583055</wp:posOffset>
+            </wp:positionH>
+            <wp:positionV relativeFrom="paragraph">
+              <wp:posOffset>7620</wp:posOffset>
+            </wp:positionV>
+            <wp:extent cx="1076325" cy="213995"/>
+            <wp:effectExtent l="0" t="0" r="9525" b="0"/>
+            <wp:wrapNone/>
+            <wp:docPr id="87" name="Picture 87"/>
+            <wp:cNvGraphicFramePr>
+              <a:graphicFrameLocks xmlns:a="http://schemas.openxmlformats.org/drawingml/2006/main" noChangeAspect="1"/>
+            </wp:cNvGraphicFramePr>
+            <a:graphic xmlns:a="http://schemas.openxmlformats.org/drawingml/2006/main">
+              <a:graphicData uri="http://schemas.openxmlformats.org/drawingml/2006/picture">
+                <pic:pic xmlns:pic="http://schemas.openxmlformats.org/drawingml/2006/picture">
+                  <pic:nvPicPr>
+                    <pic:cNvPr id="0" name="Picture 1"/>
+                    <pic:cNvPicPr>
+                      <a:picLocks noChangeAspect="1" noChangeArrowheads="1"/>
+                    </pic:cNvPicPr>
+                  </pic:nvPicPr>
+                  <pic:blipFill>
+                    <a:blip r:embed="rId11" cstate="print">
+                      <a:extLst>
+                        <a:ext uri="{28A0092B-C50C-407E-A947-70E740481C1C}">
+                          <a14:useLocalDpi xmlns:a14="http://schemas.microsoft.com/office/drawing/2010/main" val="0"/>
+                        </a:ext>
+                      </a:extLst>
+                    </a:blip>
+                    <a:srcRect/>
+                    <a:stretch>
+                      <a:fillRect/>
+                    </a:stretch>
+                  </pic:blipFill>
+                  <pic:spPr bwMode="auto">
+                    <a:xfrm>
+                      <a:off x="0" y="0"/>
+                      <a:ext cx="1076325" cy="213995"/>
+                    </a:xfrm>
+                    <a:prstGeom prst="rect">
+                      <a:avLst/>
+                    </a:prstGeom>
+                    <a:noFill/>
+                    <a:ln>
+                      <a:noFill/>
+                    </a:ln>
+                  </pic:spPr>
+                </pic:pic>
+              </a:graphicData>
+            </a:graphic>
+            <wp14:sizeRelH relativeFrom="margin">
+              <wp14:pctWidth>0</wp14:pctWidth>
+            </wp14:sizeRelH>
+            <wp14:sizeRelV relativeFrom="margin">
+              <wp14:pctHeight>0</wp14:pctHeight>
+            </wp14:sizeRelV>
+          </wp:anchor>
+        </w:drawing>
+      </w:r>
     </w:p>
     <w:p>
       <w:pPr>
@@ -12181,7 +12251,33 @@
           <w:szCs w:val="16"/>
         </w:rPr>
         <w:tab/>
-        <w:t xml:space="preserve">     _____________________________________________________________     Date: ___________________   </w:t>
+        <w:t xml:space="preserve">     _____________________________________________________________     Date:</w:t>
+      </w:r>
+      <w:r>
+        <w:rPr>
+          <w:rFonts w:ascii="Arial" w:hAnsi="Arial" w:cs="Arial"/>
+          <w:sz w:val="16"/>
+          <w:szCs w:val="16"/>
+          <w:u w:val="single"/>
+        </w:rPr>
+        <w:t>13/4/2022</w:t>
+      </w:r>
+      <w:r>
+        <w:rPr>
+          <w:rFonts w:ascii="Arial" w:hAnsi="Arial" w:cs="Arial"/>
+          <w:sz w:val="16"/>
+          <w:szCs w:val="16"/>
+          <w:u w:val="single"/>
+        </w:rPr>
+        <w:t>___________</w:t>
+      </w:r>
+      <w:r>
+        <w:rPr>
+          <w:rFonts w:ascii="Arial" w:hAnsi="Arial" w:cs="Arial"/>
+          <w:sz w:val="16"/>
+          <w:szCs w:val="16"/>
+        </w:rPr>
+        <w:t xml:space="preserve">   </w:t>
       </w:r>
     </w:p>
     <w:p>
@@ -12616,7 +12712,7 @@
   <w:docDefaults>
     <w:rPrDefault>
       <w:rPr>
-        <w:rFonts w:ascii="Times New Roman" w:eastAsia="Times New Roman" w:hAnsi="Times New Roman" w:cs="Times New Roman"/>
+        <w:rFonts w:ascii="Times New Roman" w:eastAsia="SimSun" w:hAnsi="Times New Roman" w:cs="Times New Roman"/>
         <w:lang w:val="en-AU" w:eastAsia="en-AU" w:bidi="ar-SA"/>
       </w:rPr>
     </w:rPrDefault>
@@ -12722,6 +12818,7 @@
     <w:lsdException w:name="HTML Sample" w:semiHidden="1" w:unhideWhenUsed="1"/>
     <w:lsdException w:name="HTML Typewriter" w:semiHidden="1" w:unhideWhenUsed="1"/>
     <w:lsdException w:name="HTML Variable" w:semiHidden="1" w:unhideWhenUsed="1"/>
+    <w:lsdException w:name="Normal Table" w:semiHidden="1" w:unhideWhenUsed="1"/>
     <w:lsdException w:name="annotation subject" w:semiHidden="1" w:unhideWhenUsed="1"/>
     <w:lsdException w:name="No List" w:semiHidden="1" w:unhideWhenUsed="1"/>
     <w:lsdException w:name="Outline List 1" w:semiHidden="1" w:unhideWhenUsed="1"/>
@@ -12764,8 +12861,11 @@
     <w:lsdException w:name="Table Contemporary" w:semiHidden="1" w:unhideWhenUsed="1"/>
     <w:lsdException w:name="Table Elegant" w:semiHidden="1" w:unhideWhenUsed="1"/>
     <w:lsdException w:name="Table Professional" w:semiHidden="1" w:unhideWhenUsed="1"/>
+    <w:lsdException w:name="Table Subtle 1" w:semiHidden="1" w:unhideWhenUsed="1"/>
     <w:lsdException w:name="Table Subtle 2" w:semiHidden="1" w:unhideWhenUsed="1"/>
     <w:lsdException w:name="Table Web 1" w:semiHidden="1" w:unhideWhenUsed="1"/>
+    <w:lsdException w:name="Table Web 2" w:semiHidden="1" w:unhideWhenUsed="1"/>
+    <w:lsdException w:name="Table Web 3" w:semiHidden="1" w:unhideWhenUsed="1"/>
     <w:lsdException w:name="Balloon Text" w:semiHidden="1" w:unhideWhenUsed="1"/>
     <w:lsdException w:name="Table Theme" w:semiHidden="1" w:unhideWhenUsed="1"/>
     <w:lsdException w:name="Placeholder Text" w:semiHidden="1" w:uiPriority="99"/>
@@ -13121,8 +13221,8 @@
   <inkml:trace contextRef="#ctx0" brushRef="#br0">0 102 24575,'15'155'0,"-16"109"-1365,1-252-5461</inkml:trace>
   <inkml:trace contextRef="#ctx0" brushRef="#br0" timeOffset="1885">237 72 24575,'-1'5'0,"0"-1"0,0 0 0,0 1 0,-1-1 0,0 0 0,0 0 0,0 0 0,0 0 0,-1-1 0,-5 7 0,-33 38 0,39-46 0,-21 21 0,16-17 0,-1 0 0,1 1 0,1 0 0,-1 0 0,1 1 0,1 0 0,-1 0 0,1 0 0,1 0 0,0 1 0,-5 11 0,9-18 0,0 0 0,1 0 0,-1 0 0,0 0 0,1-1 0,-1 1 0,1 0 0,-1 0 0,1-1 0,0 1 0,0 0 0,-1-1 0,1 1 0,1 0 0,-1-1 0,0 1 0,0-1 0,0 0 0,1 1 0,-1-1 0,1 0 0,-1 0 0,1 0 0,-1 0 0,3 1 0,50 22 0,-31-15 0,-12-3-105,-1 0 0,0 1 0,0 0 0,0 0 0,-1 1 0,-1 1 0,1-1 0,-1 1 0,-1 1 0,1 0 0,-2 0 0,7 12 0</inkml:trace>
   <inkml:trace contextRef="#ctx0" brushRef="#br0" timeOffset="2703.85">419 58 24575,'14'168'0,"-14"55"-1365,0-211-5461</inkml:trace>
-  <inkml:trace contextRef="#ctx0" brushRef="#br0" timeOffset="4449.4">433 17 24575,'3'-2'0,"1"0"0,0 0 0,-1 0 0,1 0 0,0 1 0,1 0 0,-1-1 0,0 1 0,0 1 0,0-1 0,1 1 0,7 0 0,53 3 0,-61-3 0,-1 1 0,0-1 0,0 1 0,0 0 0,0 0 0,0 1 0,0-1 0,0 1 0,0-1 0,0 1 0,-1 0 0,1 0 0,-1 0 0,1 0 0,-1 1 0,0-1 0,0 0 0,0 1 0,0 0 0,0-1 0,-1 1 0,1 0 0,-1 0 0,0 0 0,0 0 0,2 6 0,-1 1 0,0 1 0,0-1 0,-1 1 0,0-1 0,-1 1 0,-2 20 0,1-29 0,1 0 0,-1 0 0,0 0 0,1 0 0,-1 0 0,0 0 0,0 0 0,0-1 0,-1 1 0,1 0 0,0-1 0,-1 1 0,1-1 0,-1 1 0,1-1 0,-1 0 0,0 0 0,1 0 0,-1 0 0,0 0 0,0 0 0,-2 1 0,-54 15 0,20-6 0,19 1 0,19-11 0,0-1 0,0 0 0,0 1 0,0-1 0,0 0 0,0 1 0,-1-1 0,1 0 0,0 1 0,0-1 0,0 0 0,0 1 0,0-1 0,1 0 0,-1 1 0,0-1 0,0 0 0,0 1 0,0-1 0,0 0 0,0 1 0,0-1 0,1 0 0,-1 0 0,0 1 0,0-1 0,0 0 0,1 0 0,-1 1 0,0-1 0,0 0 0,1 0 0,-1 1 0,40 15 0,-31-14 0,2 1 0,-1 1 0,1 0 0,-1 1 0,0 0 0,0 0 0,0 1 0,17 14 0,-24-17 0,-1-1 0,1 1 0,-1-1 0,0 1 0,0 0 0,0 0 0,0 0 0,0 0 0,-1 1 0,1-1 0,-1 0 0,0 1 0,0-1 0,0 0 0,0 1 0,-1-1 0,0 1 0,1 0 0,-1-1 0,0 1 0,-1-1 0,1 1 0,-1-1 0,1 1 0,-1-1 0,0 1 0,0-1 0,-1 0 0,-2 6 0,2-6 0,-1 1 0,0-1 0,0 1 0,0-1 0,0 0 0,-1 0 0,1 0 0,-1-1 0,0 1 0,1-1 0,-1 0 0,0 0 0,-1 0 0,1 0 0,0-1 0,0 0 0,-1 0 0,1 0 0,-5 0 0,-1 1 0,-1-1 0,1 0 0,-1-1 0,1 0 0,-1 0 0,1-1 0,-13-3 0,3-5-1365</inkml:trace>
-  <inkml:trace contextRef="#ctx0" brushRef="#br0" timeOffset="32203.11">824 421 24575,'6'-4'0,"-1"1"0,1 0 0,0 0 0,0 1 0,0 0 0,0 0 0,0 0 0,1 0 0,-1 1 0,0 0 0,8 1 0,32-9 0,-35 5 0,0-1 0,-1 0 0,1-1 0,-1 0 0,0 0 0,-1-1 0,11-10 0,-18 16 0,0-1 0,0 0 0,0 1 0,0-1 0,0 0 0,-1 0 0,1 0 0,-1 0 0,0 0 0,1-1 0,-1 1 0,0 0 0,0-1 0,0 1 0,-1 0 0,1-1 0,-1 1 0,1-1 0,-1 1 0,0-1 0,0 1 0,0-1 0,0 1 0,0-1 0,0 1 0,-1-1 0,0 1 0,1-1 0,-1 1 0,0-1 0,0 1 0,0 0 0,0 0 0,-1-1 0,1 1 0,0 0 0,-1 0 0,0 0 0,-2-2 0,-1 0 0,0 1 0,0-1 0,0 1 0,0 0 0,-1 0 0,0 1 0,1 0 0,-1 0 0,0 0 0,0 0 0,0 1 0,0 0 0,0 1 0,0-1 0,-1 1 0,1 0 0,0 1 0,0-1 0,0 1 0,0 0 0,0 1 0,-11 4 0,12-5 0,0 1 0,-1 0 0,1 0 0,0 0 0,0 1 0,1-1 0,-1 1 0,1 1 0,-1-1 0,1 1 0,0-1 0,0 1 0,0 0 0,1 1 0,0-1 0,-1 1 0,1-1 0,1 1 0,-1 0 0,1 0 0,0 0 0,0 0 0,0 1 0,1-1 0,-1 7 0,1-2 0,1 0 0,0 0 0,1 0 0,0-1 0,0 1 0,1 0 0,1-1 0,0 1 0,6 15 0,-7-21 0,1 0 0,-1-1 0,1 1 0,-1 0 0,1-1 0,0 0 0,1 0 0,-1 0 0,0 0 0,1 0 0,0-1 0,0 1 0,-1-1 0,1 0 0,1 0 0,-1 0 0,0-1 0,0 0 0,1 0 0,-1 0 0,0 0 0,1 0 0,6-1 0,0 1 0,-1-1 0,0 0 0,0-1 0,0 0 0,1-1 0,18-5 0,-24 5 0,1-1 0,0 1 0,-1-2 0,0 1 0,0 0 0,0-1 0,0 0 0,0 0 0,-1-1 0,1 1 0,-1-1 0,5-8 0,-6 9 0,1 0 0,0 0 0,0 0 0,0 1 0,1 0 0,-1-1 0,7-2 0,-7 4 0,0 0 0,-1-1 0,1 1 0,-1-1 0,1 0 0,-1 0 0,0 0 0,0 0 0,0 0 0,0-1 0,-1 1 0,1-1 0,2-7 0,-2 5 0,-1 0 0,1 0 0,0 0 0,0 0 0,1 1 0,-1-1 0,1 1 0,1 0 0,-1 0 0,1 0 0,0 1 0,0 0 0,0 0 0,0 0 0,1 0 0,7-3 0,-3 3 0,1 1 0,0 0 0,-1 0 0,1 1 0,0 0 0,0 1 0,0 1 0,21 0 0,-42 1 0,0 0 0,0 1 0,1 0 0,-1 1 0,1 0 0,0 0 0,0 1 0,0 0 0,0 0 0,0 1 0,1 0 0,-9 8 0,12-9 0,0 0 0,1 0 0,-1 0 0,1 1 0,0 0 0,0 0 0,0 0 0,1 0 0,-5 10 0,7-12 0,0 1 0,0-1 0,0 1 0,0 0 0,1-1 0,-1 1 0,1 0 0,0-1 0,0 1 0,0 0 0,0-1 0,1 1 0,0 0 0,0-1 0,0 1 0,0-1 0,2 6 0,-1-7 0,0 0 0,0 1 0,0-1 0,0-1 0,0 1 0,0 0 0,1 0 0,-1-1 0,1 1 0,-1-1 0,1 0 0,-1 0 0,1 0 0,0 0 0,-1 0 0,1-1 0,0 1 0,0-1 0,0 1 0,0-1 0,-1 0 0,1 0 0,0-1 0,5 0 0,-5 1 0,0 0 0,1-1 0,-1 1 0,0-1 0,0 1 0,0-1 0,0 0 0,0 0 0,0-1 0,0 1 0,0-1 0,-1 1 0,1-1 0,0 0 0,-1 0 0,1 0 0,-1 0 0,0 0 0,0-1 0,0 1 0,0-1 0,2-3 0,40-125 0,-58 226 0,12-89 0,0 1 0,0-1 0,0 1 0,1-1 0,0 1 0,1 0 0,-1 0 0,2-1 0,-1 1 0,2 10 0,-1-14 0,0-1 0,0 1 0,0-1 0,0 0 0,0 1 0,1-1 0,-1 0 0,1 0 0,-1 0 0,1 0 0,0 0 0,0-1 0,0 1 0,0 0 0,0-1 0,0 0 0,1 1 0,-1-1 0,0 0 0,1 0 0,-1 0 0,1 0 0,-1-1 0,1 1 0,-1-1 0,1 1 0,-1-1 0,1 0 0,-1 0 0,4 0 0,-2 0 0,0 0 0,0 0 0,0 0 0,0 0 0,0-1 0,0 1 0,-1-1 0,1 0 0,0 0 0,0 0 0,0-1 0,-1 1 0,1-1 0,-1 0 0,1 0 0,4-4 0,-5 2 0,0 0 0,0 0 0,-1 0 0,1 0 0,-1-1 0,0 1 0,0-1 0,0 0 0,-1 1 0,1-1 0,-1 0 0,0 0 0,0-6 0,54-226 0,-42 177 0,-10 43 0,0 0 0,1 0 0,1 1 0,9-19 0,-23 89 0,-48 88 0,45-106 0,8-27 0,1 1 0,0 0 0,0 0 0,1 0 0,1 0 0,-2 18 0,2 9 0,0-25 0,0 0 0,1 0 0,0-1 0,1 1 0,0 0 0,1 0 0,4 16 0,-4-26 0,0 0 0,-1 0 0,1 0 0,0 0 0,0-1 0,0 1 0,0 0 0,0-1 0,0 0 0,1 1 0,-1-1 0,0 0 0,1 0 0,-1 0 0,1 0 0,-1-1 0,1 1 0,-1-1 0,1 0 0,0 1 0,-1-1 0,1 0 0,-1 0 0,1-1 0,0 1 0,3-2 0,1 2 0,-1-1 0,0 0 0,0-1 0,0 0 0,0 0 0,0 0 0,0-1 0,0 1 0,-1-1 0,7-5 0,-8 3 0,1 0 0,-1-1 0,0 0 0,0 0 0,-1 0 0,1 0 0,-1 0 0,-1-1 0,1 1 0,-1-1 0,-1 0 0,2-8 0,1-9 0,-1-1 0,0-26 0,-2 18 0,-1-5 0,9-62 0,-6 80 0,-2 0 0,-1-25 0,0 42 0,-14 166 0,-1-73 0,11-72 0,1-1 0,0 1 0,1 0 0,0 0 0,3 25 0,-1-41 0,0-1 0,0 1 0,1-1 0,-1 1 0,0-1 0,1 1 0,-1-1 0,1 1 0,0-1 0,-1 0 0,1 1 0,0-1 0,0 0 0,0 0 0,0 0 0,0 0 0,0 1 0,0-1 0,1 0 0,-1-1 0,0 1 0,0 0 0,1 0 0,-1-1 0,0 1 0,1 0 0,-1-1 0,1 1 0,-1-1 0,1 0 0,-1 0 0,1 1 0,-1-1 0,1 0 0,-1 0 0,1 0 0,-1-1 0,1 1 0,0 0 0,-1 0 0,0-1 0,1 1 0,2-2 0,1 0 0,0 1 0,1-1 0,-1-1 0,0 1 0,0-1 0,-1 0 0,1 0 0,-1 0 0,1 0 0,-1-1 0,5-5 0,58-95 0,-54 78 0,-12 25 0,0-1 0,-1 1 0,1 0 0,-1 0 0,1 0 0,-1-1 0,0 1 0,1 0 0,-1 0 0,0-1 0,0 1 0,0 0 0,0-1 0,0 1 0,0 0 0,0-1 0,-1 1 0,1 0 0,-1-2 0,-30 38 0,28-30 0,-1 1 0,1-1 0,0 1 0,1 0 0,-1 0 0,1 0 0,1 1 0,-1-1 0,1 0 0,-1 10 0,2-13 0,0 1 0,0-1 0,0 1 0,1-1 0,-1 1 0,1-1 0,0 0 0,0 1 0,0-1 0,0 0 0,1 1 0,-1-1 0,1 0 0,0 0 0,0 0 0,0-1 0,0 1 0,1 0 0,-1-1 0,4 3 0,-1 0 0,0 0 0,1-1 0,-1 0 0,1 0 0,0-1 0,0 0 0,1 0 0,-1 0 0,1 0 0,-1-1 0,1 0 0,0-1 0,0 0 0,0 0 0,0 0 0,-1-1 0,1 1 0,0-2 0,0 1 0,0-1 0,0 0 0,13-4 0,-17 4 0,0-1 0,-1 1 0,1 0 0,0-1 0,-1 0 0,1 1 0,-1-1 0,1 0 0,-1 0 0,0-1 0,0 1 0,0 0 0,0-1 0,0 1 0,-1-1 0,1 1 0,-1-1 0,1 0 0,-1 0 0,0 0 0,0 0 0,-1 0 0,1 0 0,0 0 0,-1-3 0,2-8 0,-2-1 0,1 1 0,-5-29 0,4 42 0,0 0 0,0-1 0,0 1 0,0 0 0,0 0 0,-1-1 0,1 1 0,0 0 0,-1-1 0,1 1 0,-1 0 0,0 0 0,1 0 0,-1 0 0,0 0 0,0 0 0,1 0 0,-1 0 0,0 0 0,0 0 0,0 0 0,0 0 0,0 0 0,-1 1 0,1-1 0,0 1 0,0-1 0,0 1 0,-1-1 0,1 1 0,0-1 0,0 1 0,-1 0 0,1 0 0,0 0 0,-1 0 0,1 0 0,0 0 0,-1 0 0,1 0 0,0 0 0,0 1 0,-1-1 0,1 0 0,0 1 0,0-1 0,-2 2 0,0-1 0,-1 0 0,1 1 0,0 0 0,0 0 0,0 0 0,0 0 0,0 0 0,0 0 0,1 1 0,-1-1 0,1 1 0,-1 0 0,1 0 0,0 0 0,0 0 0,1 0 0,-3 3 0,2 6 0,-1 0 0,2 0 0,-1 24 0,2-31 0,0-1 0,0 1 0,0 0 0,1 0 0,-1-1 0,1 1 0,0 0 0,1-1 0,-1 1 0,1-1 0,0 1 0,4 6 0,-3-8 0,0 0 0,0-1 0,0 0 0,0 1 0,1-1 0,-1 0 0,1-1 0,-1 1 0,1-1 0,0 1 0,-1-1 0,1 0 0,0 0 0,0-1 0,0 1 0,7-1 0,5-1 0,0 0 0,30-6 0,8-1 0,-29 6-1365,-16-1-5461</inkml:trace>
+  <inkml:trace contextRef="#ctx0" brushRef="#br0" timeOffset="4449.39">433 17 24575,'3'-2'0,"1"0"0,0 0 0,-1 0 0,1 0 0,0 1 0,1 0 0,-1-1 0,0 1 0,0 1 0,0-1 0,1 1 0,7 0 0,53 3 0,-61-3 0,-1 1 0,0-1 0,0 1 0,0 0 0,0 0 0,0 1 0,0-1 0,0 1 0,0-1 0,0 1 0,-1 0 0,1 0 0,-1 0 0,1 0 0,-1 1 0,0-1 0,0 0 0,0 1 0,0 0 0,0-1 0,-1 1 0,1 0 0,-1 0 0,0 0 0,0 0 0,2 6 0,-1 1 0,0 1 0,0-1 0,-1 1 0,0-1 0,-1 1 0,-2 20 0,1-29 0,1 0 0,-1 0 0,0 0 0,1 0 0,-1 0 0,0 0 0,0 0 0,0-1 0,-1 1 0,1 0 0,0-1 0,-1 1 0,1-1 0,-1 1 0,1-1 0,-1 0 0,0 0 0,1 0 0,-1 0 0,0 0 0,0 0 0,-2 1 0,-54 15 0,20-6 0,19 1 0,19-11 0,0-1 0,0 0 0,0 1 0,0-1 0,0 0 0,0 1 0,-1-1 0,1 0 0,0 1 0,0-1 0,0 0 0,0 1 0,0-1 0,1 0 0,-1 1 0,0-1 0,0 0 0,0 1 0,0-1 0,0 0 0,0 1 0,0-1 0,1 0 0,-1 0 0,0 1 0,0-1 0,0 0 0,1 0 0,-1 1 0,0-1 0,0 0 0,1 0 0,-1 1 0,40 15 0,-31-14 0,2 1 0,-1 1 0,1 0 0,-1 1 0,0 0 0,0 0 0,0 1 0,17 14 0,-24-17 0,-1-1 0,1 1 0,-1-1 0,0 1 0,0 0 0,0 0 0,0 0 0,0 0 0,-1 1 0,1-1 0,-1 0 0,0 1 0,0-1 0,0 0 0,0 1 0,-1-1 0,0 1 0,1 0 0,-1-1 0,0 1 0,-1-1 0,1 1 0,-1-1 0,1 1 0,-1-1 0,0 1 0,0-1 0,-1 0 0,-2 6 0,2-6 0,-1 1 0,0-1 0,0 1 0,0-1 0,0 0 0,-1 0 0,1 0 0,-1-1 0,0 1 0,1-1 0,-1 0 0,0 0 0,-1 0 0,1 0 0,0-1 0,0 0 0,-1 0 0,1 0 0,-5 0 0,-1 1 0,-1-1 0,1 0 0,-1-1 0,1 0 0,-1 0 0,1-1 0,-13-3 0,3-5-1365</inkml:trace>
+  <inkml:trace contextRef="#ctx0" brushRef="#br0" timeOffset="32203.1">824 421 24575,'6'-4'0,"-1"1"0,1 0 0,0 0 0,0 1 0,0 0 0,0 0 0,0 0 0,1 0 0,-1 1 0,0 0 0,8 1 0,32-9 0,-35 5 0,0-1 0,-1 0 0,1-1 0,-1 0 0,0 0 0,-1-1 0,11-10 0,-18 16 0,0-1 0,0 0 0,0 1 0,0-1 0,0 0 0,-1 0 0,1 0 0,-1 0 0,0 0 0,1-1 0,-1 1 0,0 0 0,0-1 0,0 1 0,-1 0 0,1-1 0,-1 1 0,1-1 0,-1 1 0,0-1 0,0 1 0,0-1 0,0 1 0,0-1 0,0 1 0,-1-1 0,0 1 0,1-1 0,-1 1 0,0-1 0,0 1 0,0 0 0,0 0 0,-1-1 0,1 1 0,0 0 0,-1 0 0,0 0 0,-2-2 0,-1 0 0,0 1 0,0-1 0,0 1 0,0 0 0,-1 0 0,0 1 0,1 0 0,-1 0 0,0 0 0,0 0 0,0 1 0,0 0 0,0 1 0,0-1 0,-1 1 0,1 0 0,0 1 0,0-1 0,0 1 0,0 0 0,0 1 0,-11 4 0,12-5 0,0 1 0,-1 0 0,1 0 0,0 0 0,0 1 0,1-1 0,-1 1 0,1 1 0,-1-1 0,1 1 0,0-1 0,0 1 0,0 0 0,1 1 0,0-1 0,-1 1 0,1-1 0,1 1 0,-1 0 0,1 0 0,0 0 0,0 0 0,0 1 0,1-1 0,-1 7 0,1-2 0,1 0 0,0 0 0,1 0 0,0-1 0,0 1 0,1 0 0,1-1 0,0 1 0,6 15 0,-7-21 0,1 0 0,-1-1 0,1 1 0,-1 0 0,1-1 0,0 0 0,1 0 0,-1 0 0,0 0 0,1 0 0,0-1 0,0 1 0,-1-1 0,1 0 0,1 0 0,-1 0 0,0-1 0,0 0 0,1 0 0,-1 0 0,0 0 0,1 0 0,6-1 0,0 1 0,-1-1 0,0 0 0,0-1 0,0 0 0,1-1 0,18-5 0,-24 5 0,1-1 0,0 1 0,-1-2 0,0 1 0,0 0 0,0-1 0,0 0 0,0 0 0,-1-1 0,1 1 0,-1-1 0,5-8 0,-6 9 0,1 0 0,0 0 0,0 0 0,0 1 0,1 0 0,-1-1 0,7-2 0,-7 4 0,0 0 0,-1-1 0,1 1 0,-1-1 0,1 0 0,-1 0 0,0 0 0,0 0 0,0 0 0,0-1 0,-1 1 0,1-1 0,2-7 0,-2 5 0,-1 0 0,1 0 0,0 0 0,0 0 0,1 1 0,-1-1 0,1 1 0,1 0 0,-1 0 0,1 0 0,0 1 0,0 0 0,0 0 0,0 0 0,1 0 0,7-3 0,-3 3 0,1 1 0,0 0 0,-1 0 0,1 1 0,0 0 0,0 1 0,0 1 0,21 0 0,-42 1 0,0 0 0,0 1 0,1 0 0,-1 1 0,1 0 0,0 0 0,0 1 0,0 0 0,0 0 0,0 1 0,1 0 0,-9 8 0,12-9 0,0 0 0,1 0 0,-1 0 0,1 1 0,0 0 0,0 0 0,0 0 0,1 0 0,-5 10 0,7-12 0,0 1 0,0-1 0,0 1 0,0 0 0,1-1 0,-1 1 0,1 0 0,0-1 0,0 1 0,0 0 0,0-1 0,1 1 0,0 0 0,0-1 0,0 1 0,0-1 0,2 6 0,-1-7 0,0 0 0,0 1 0,0-1 0,0-1 0,0 1 0,0 0 0,1 0 0,-1-1 0,1 1 0,-1-1 0,1 0 0,-1 0 0,1 0 0,0 0 0,-1 0 0,1-1 0,0 1 0,0-1 0,0 1 0,0-1 0,-1 0 0,1 0 0,0-1 0,5 0 0,-5 1 0,0 0 0,1-1 0,-1 1 0,0-1 0,0 1 0,0-1 0,0 0 0,0 0 0,0-1 0,0 1 0,0-1 0,-1 1 0,1-1 0,0 0 0,-1 0 0,1 0 0,-1 0 0,0 0 0,0-1 0,0 1 0,0-1 0,2-3 0,40-125 0,-58 226 0,12-89 0,0 1 0,0-1 0,0 1 0,1-1 0,0 1 0,1 0 0,-1 0 0,2-1 0,-1 1 0,2 10 0,-1-14 0,0-1 0,0 1 0,0-1 0,0 0 0,0 1 0,1-1 0,-1 0 0,1 0 0,-1 0 0,1 0 0,0 0 0,0-1 0,0 1 0,0 0 0,0-1 0,0 0 0,1 1 0,-1-1 0,0 0 0,1 0 0,-1 0 0,1 0 0,-1-1 0,1 1 0,-1-1 0,1 1 0,-1-1 0,1 0 0,-1 0 0,4 0 0,-2 0 0,0 0 0,0 0 0,0 0 0,0 0 0,0-1 0,0 1 0,-1-1 0,1 0 0,0 0 0,0 0 0,0-1 0,-1 1 0,1-1 0,-1 0 0,1 0 0,4-4 0,-5 2 0,0 0 0,0 0 0,-1 0 0,1 0 0,-1-1 0,0 1 0,0-1 0,0 0 0,-1 1 0,1-1 0,-1 0 0,0 0 0,0-6 0,54-226 0,-42 177 0,-10 43 0,0 0 0,1 0 0,1 1 0,9-19 0,-23 89 0,-48 88 0,45-106 0,8-27 0,1 1 0,0 0 0,0 0 0,1 0 0,1 0 0,-2 18 0,2 9 0,0-25 0,0 0 0,1 0 0,0-1 0,1 1 0,0 0 0,1 0 0,4 16 0,-4-26 0,0 0 0,-1 0 0,1 0 0,0 0 0,0-1 0,0 1 0,0 0 0,0-1 0,0 0 0,1 1 0,-1-1 0,0 0 0,1 0 0,-1 0 0,1 0 0,-1-1 0,1 1 0,-1-1 0,1 0 0,0 1 0,-1-1 0,1 0 0,-1 0 0,1-1 0,0 1 0,3-2 0,1 2 0,-1-1 0,0 0 0,0-1 0,0 0 0,0 0 0,0 0 0,0-1 0,0 1 0,-1-1 0,7-5 0,-8 3 0,1 0 0,-1-1 0,0 0 0,0 0 0,-1 0 0,1 0 0,-1 0 0,-1-1 0,1 1 0,-1-1 0,-1 0 0,2-8 0,1-9 0,-1-1 0,0-26 0,-2 18 0,-1-5 0,9-62 0,-6 80 0,-2 0 0,-1-25 0,0 42 0,-14 166 0,-1-73 0,11-72 0,1-1 0,0 1 0,1 0 0,0 0 0,3 25 0,-1-41 0,0-1 0,0 1 0,1-1 0,-1 1 0,0-1 0,1 1 0,-1-1 0,1 1 0,0-1 0,-1 0 0,1 1 0,0-1 0,0 0 0,0 0 0,0 0 0,0 0 0,0 1 0,0-1 0,1 0 0,-1-1 0,0 1 0,0 0 0,1 0 0,-1-1 0,0 1 0,1 0 0,-1-1 0,1 1 0,-1-1 0,1 0 0,-1 0 0,1 1 0,-1-1 0,1 0 0,-1 0 0,1 0 0,-1-1 0,1 1 0,0 0 0,-1 0 0,0-1 0,1 1 0,2-2 0,1 0 0,0 1 0,1-1 0,-1-1 0,0 1 0,0-1 0,-1 0 0,1 0 0,-1 0 0,1 0 0,-1-1 0,5-5 0,58-95 0,-54 78 0,-12 25 0,0-1 0,-1 1 0,1 0 0,-1 0 0,1 0 0,-1-1 0,0 1 0,1 0 0,-1 0 0,0-1 0,0 1 0,0 0 0,0-1 0,0 1 0,0 0 0,0-1 0,-1 1 0,1 0 0,-1-2 0,-30 38 0,28-30 0,-1 1 0,1-1 0,0 1 0,1 0 0,-1 0 0,1 0 0,1 1 0,-1-1 0,1 0 0,-1 10 0,2-13 0,0 1 0,0-1 0,0 1 0,1-1 0,-1 1 0,1-1 0,0 0 0,0 1 0,0-1 0,0 0 0,1 1 0,-1-1 0,1 0 0,0 0 0,0 0 0,0-1 0,0 1 0,1 0 0,-1-1 0,4 3 0,-1 0 0,0 0 0,1-1 0,-1 0 0,1 0 0,0-1 0,0 0 0,1 0 0,-1 0 0,1 0 0,-1-1 0,1 0 0,0-1 0,0 0 0,0 0 0,0 0 0,-1-1 0,1 1 0,0-2 0,0 1 0,0-1 0,0 0 0,13-4 0,-17 4 0,0-1 0,-1 1 0,1 0 0,0-1 0,-1 0 0,1 1 0,-1-1 0,1 0 0,-1 0 0,0-1 0,0 1 0,0 0 0,0-1 0,0 1 0,-1-1 0,1 1 0,-1-1 0,1 0 0,-1 0 0,0 0 0,0 0 0,-1 0 0,1 0 0,0 0 0,-1-3 0,2-8 0,-2-1 0,1 1 0,-5-29 0,4 42 0,0 0 0,0-1 0,0 1 0,0 0 0,0 0 0,-1-1 0,1 1 0,0 0 0,-1-1 0,1 1 0,-1 0 0,0 0 0,1 0 0,-1 0 0,0 0 0,0 0 0,1 0 0,-1 0 0,0 0 0,0 0 0,0 0 0,0 0 0,0 0 0,-1 1 0,1-1 0,0 1 0,0-1 0,0 1 0,-1-1 0,1 1 0,0-1 0,0 1 0,-1 0 0,1 0 0,0 0 0,-1 0 0,1 0 0,0 0 0,-1 0 0,1 0 0,0 0 0,0 1 0,-1-1 0,1 0 0,0 1 0,0-1 0,-2 2 0,0-1 0,-1 0 0,1 1 0,0 0 0,0 0 0,0 0 0,0 0 0,0 0 0,0 0 0,1 1 0,-1-1 0,1 1 0,-1 0 0,1 0 0,0 0 0,0 0 0,1 0 0,-3 3 0,2 6 0,-1 0 0,2 0 0,-1 24 0,2-31 0,0-1 0,0 1 0,0 0 0,1 0 0,-1-1 0,1 1 0,0 0 0,1-1 0,-1 1 0,1-1 0,0 1 0,4 6 0,-3-8 0,0 0 0,0-1 0,0 0 0,0 1 0,1-1 0,-1 0 0,1-1 0,-1 1 0,1-1 0,0 1 0,-1-1 0,1 0 0,0 0 0,0-1 0,0 1 0,7-1 0,5-1 0,0 0 0,30-6 0,8-1 0,-29 6-1365,-16-1-5461</inkml:trace>
   <inkml:trace contextRef="#ctx0" brushRef="#br0" timeOffset="33134.6">1857 101 24575,'0'0'-8191</inkml:trace>
   <inkml:trace contextRef="#ctx0" brushRef="#br0" timeOffset="34759.1">1396 86 24575,'4'0'0,"39"0"0,0 1 0,52 9 0,-77-8 75,0-1 0,0 0 0,19-3-1,-26 1-225,0 0 0,1 1 0,-1 0-1,0 1 1,0 0 0,0 0-1,0 1 1,0 1 0,0 0-1,17 7 1</inkml:trace>
 </inkml:ink>

</xml_diff>

<commit_message>
Added Austin's signature to Cover sheet
</commit_message>
<xml_diff>
--- a/SENG3320_Group_10_Cover_Sheet.docx
+++ b/SENG3320_Group_10_Cover_Sheet.docx
@@ -5921,7 +5921,7 @@
         <mc:AlternateContent>
           <mc:Choice Requires="wps">
             <w:drawing>
-              <wp:anchor distT="0" distB="0" distL="114300" distR="114300" simplePos="0" relativeHeight="251624960" behindDoc="0" locked="0" layoutInCell="1" allowOverlap="1" wp14:anchorId="01704CA4" wp14:editId="4C38E441">
+              <wp:anchor distT="0" distB="0" distL="114300" distR="114300" simplePos="0" relativeHeight="251624960" behindDoc="0" locked="0" layoutInCell="1" allowOverlap="1" wp14:anchorId="01704CA4" wp14:editId="7DD05DF8">
                 <wp:simplePos x="0" y="0"/>
                 <wp:positionH relativeFrom="column">
                   <wp:posOffset>2362200</wp:posOffset>
@@ -10793,7 +10793,7 @@
         <mc:AlternateContent>
           <mc:Choice Requires="wps">
             <w:drawing>
-              <wp:anchor distT="0" distB="0" distL="114300" distR="114300" simplePos="0" relativeHeight="251628032" behindDoc="0" locked="0" layoutInCell="1" allowOverlap="1" wp14:anchorId="305BB9C8" wp14:editId="49F30DCA">
+              <wp:anchor distT="0" distB="0" distL="114300" distR="114300" simplePos="0" relativeHeight="251628032" behindDoc="0" locked="0" layoutInCell="1" allowOverlap="1" wp14:anchorId="305BB9C8" wp14:editId="53618025">
                 <wp:simplePos x="0" y="0"/>
                 <wp:positionH relativeFrom="column">
                   <wp:posOffset>0</wp:posOffset>
@@ -11167,7 +11167,11 @@
           </mc:Choice>
           <mc:Fallback>
             <w:pict>
-              <v:shape w14:anchorId="305BB9C8" id="Text Box 41" o:spid="_x0000_s1100" type="#_x0000_t202" style="position:absolute;left:0;text-align:left;margin-left:0;margin-top:7.55pt;width:54pt;height:298.9pt;z-index:251628032;visibility:visible;mso-wrap-style:square;mso-width-percent:0;mso-height-percent:0;mso-wrap-distance-left:9pt;mso-wrap-distance-top:0;mso-wrap-distance-right:9pt;mso-wrap-distance-bottom:0;mso-position-horizontal:absolute;mso-position-horizontal-relative:text;mso-position-vertical:absolute;mso-position-vertical-relative:text;mso-width-percent:0;mso-height-percent:0;mso-width-relative:page;mso-height-relative:page;v-text-anchor:top" o:gfxdata="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" stroked="f">
+              <v:shapetype w14:anchorId="305BB9C8" id="_x0000_t202" coordsize="21600,21600" o:spt="202" path="m,l,21600r21600,l21600,xe">
+                <v:stroke joinstyle="miter"/>
+                <v:path gradientshapeok="t" o:connecttype="rect"/>
+              </v:shapetype>
+              <v:shape id="Text Box 41" o:spid="_x0000_s1100" type="#_x0000_t202" style="position:absolute;left:0;text-align:left;margin-left:0;margin-top:7.55pt;width:54pt;height:298.9pt;z-index:251628032;visibility:visible;mso-wrap-style:square;mso-width-percent:0;mso-height-percent:0;mso-wrap-distance-left:9pt;mso-wrap-distance-top:0;mso-wrap-distance-right:9pt;mso-wrap-distance-bottom:0;mso-position-horizontal:absolute;mso-position-horizontal-relative:text;mso-position-vertical:absolute;mso-position-vertical-relative:text;mso-width-percent:0;mso-height-percent:0;mso-width-relative:page;mso-height-relative:page;v-text-anchor:top" o:gfxdata="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" stroked="f">
                 <v:textbox>
                   <w:txbxContent>
                     <w:p>
@@ -11802,7 +11806,7 @@
         <mc:AlternateContent>
           <mc:Choice Requires="wps">
             <w:drawing>
-              <wp:anchor distT="0" distB="0" distL="114300" distR="114300" simplePos="0" relativeHeight="251623936" behindDoc="0" locked="0" layoutInCell="1" allowOverlap="1" wp14:anchorId="0C64D9F3" wp14:editId="1409F168">
+              <wp:anchor distT="0" distB="0" distL="114300" distR="114300" simplePos="0" relativeHeight="251623936" behindDoc="0" locked="0" layoutInCell="1" allowOverlap="1" wp14:anchorId="0C64D9F3" wp14:editId="2614A4E9">
                 <wp:simplePos x="0" y="0"/>
                 <wp:positionH relativeFrom="column">
                   <wp:posOffset>1600200</wp:posOffset>
@@ -11982,7 +11986,7 @@
         <mc:AlternateContent>
           <mc:Choice Requires="wpi">
             <w:drawing>
-              <wp:anchor distT="0" distB="0" distL="114300" distR="114300" simplePos="0" relativeHeight="251710976" behindDoc="0" locked="0" layoutInCell="1" allowOverlap="1" wp14:anchorId="6227EDBF" wp14:editId="74ADE247">
+              <wp:anchor distT="0" distB="0" distL="114300" distR="114300" simplePos="0" relativeHeight="251710976" behindDoc="0" locked="0" layoutInCell="1" allowOverlap="1" wp14:anchorId="6227EDBF" wp14:editId="3300C4D2">
                 <wp:simplePos x="0" y="0"/>
                 <wp:positionH relativeFrom="column">
                   <wp:posOffset>1583690</wp:posOffset>
@@ -12013,7 +12017,7 @@
           </mc:Choice>
           <mc:Fallback>
             <w:pict>
-              <v:shapetype w14:anchorId="0B06EF4A" id="_x0000_t75" coordsize="21600,21600" o:spt="75" o:preferrelative="t" path="m@4@5l@4@11@9@11@9@5xe" filled="f" stroked="f">
+              <v:shapetype w14:anchorId="1F8E612A" id="_x0000_t75" coordsize="21600,21600" o:spt="75" o:preferrelative="t" path="m@4@5l@4@11@9@11@9@5xe" filled="f" stroked="f">
                 <v:stroke joinstyle="miter"/>
                 <v:formulas>
                   <v:f eqn="if lineDrawn pixelLineWidth 0"/>
@@ -12289,6 +12293,66 @@
           <w:szCs w:val="16"/>
         </w:rPr>
       </w:pPr>
+      <w:r>
+        <w:rPr>
+          <w:noProof/>
+        </w:rPr>
+        <w:drawing>
+          <wp:anchor distT="0" distB="0" distL="114300" distR="114300" simplePos="0" relativeHeight="251713024" behindDoc="0" locked="0" layoutInCell="1" allowOverlap="1" wp14:anchorId="13D51BE9" wp14:editId="1F002F4A">
+            <wp:simplePos x="0" y="0"/>
+            <wp:positionH relativeFrom="column">
+              <wp:posOffset>1554480</wp:posOffset>
+            </wp:positionH>
+            <wp:positionV relativeFrom="paragraph">
+              <wp:posOffset>12065</wp:posOffset>
+            </wp:positionV>
+            <wp:extent cx="771525" cy="293270"/>
+            <wp:effectExtent l="0" t="0" r="0" b="0"/>
+            <wp:wrapNone/>
+            <wp:docPr id="88" name="Picture 88" descr="A picture containing text&#10;&#10;Description automatically generated"/>
+            <wp:cNvGraphicFramePr>
+              <a:graphicFrameLocks xmlns:a="http://schemas.openxmlformats.org/drawingml/2006/main" noChangeAspect="1"/>
+            </wp:cNvGraphicFramePr>
+            <a:graphic xmlns:a="http://schemas.openxmlformats.org/drawingml/2006/main">
+              <a:graphicData uri="http://schemas.openxmlformats.org/drawingml/2006/picture">
+                <pic:pic xmlns:pic="http://schemas.openxmlformats.org/drawingml/2006/picture">
+                  <pic:nvPicPr>
+                    <pic:cNvPr id="88" name="Picture 88" descr="A picture containing text&#10;&#10;Description automatically generated"/>
+                    <pic:cNvPicPr/>
+                  </pic:nvPicPr>
+                  <pic:blipFill>
+                    <a:blip r:embed="rId12" cstate="print">
+                      <a:extLst>
+                        <a:ext uri="{28A0092B-C50C-407E-A947-70E740481C1C}">
+                          <a14:useLocalDpi xmlns:a14="http://schemas.microsoft.com/office/drawing/2010/main" val="0"/>
+                        </a:ext>
+                      </a:extLst>
+                    </a:blip>
+                    <a:stretch>
+                      <a:fillRect/>
+                    </a:stretch>
+                  </pic:blipFill>
+                  <pic:spPr>
+                    <a:xfrm>
+                      <a:off x="0" y="0"/>
+                      <a:ext cx="771525" cy="293270"/>
+                    </a:xfrm>
+                    <a:prstGeom prst="rect">
+                      <a:avLst/>
+                    </a:prstGeom>
+                  </pic:spPr>
+                </pic:pic>
+              </a:graphicData>
+            </a:graphic>
+            <wp14:sizeRelH relativeFrom="margin">
+              <wp14:pctWidth>0</wp14:pctWidth>
+            </wp14:sizeRelH>
+            <wp14:sizeRelV relativeFrom="margin">
+              <wp14:pctHeight>0</wp14:pctHeight>
+            </wp14:sizeRelV>
+          </wp:anchor>
+        </w:drawing>
+      </w:r>
     </w:p>
     <w:p>
       <w:pPr>
@@ -12314,7 +12378,15 @@
           <w:szCs w:val="16"/>
         </w:rPr>
         <w:tab/>
-        <w:t xml:space="preserve">     _____________________________________________________________     Date: ___________________   </w:t>
+        <w:t xml:space="preserve">     _____________________________________________________________     Date: </w:t>
+      </w:r>
+      <w:r>
+        <w:rPr>
+          <w:rFonts w:ascii="Arial" w:hAnsi="Arial" w:cs="Arial"/>
+          <w:sz w:val="16"/>
+          <w:szCs w:val="16"/>
+        </w:rPr>
+        <w:t>16/4/2022</w:t>
       </w:r>
     </w:p>
     <w:p>

</xml_diff>